<commit_message>
feature : update the template docx file and update the code on the backend and frontend code intern for the contract list create remove the title [ASC-264]
</commit_message>
<xml_diff>
--- a/app/static/templates/internship_template.docx
+++ b/app/static/templates/internship_template.docx
@@ -517,48 +517,6 @@
         <w:rPr>
           <w:b/>
         </w:rPr>
-        <w:t>title</w:t>
-      </w:r>
-      <w:proofErr w:type="spellEnd"/>
-      <w:r>
-        <w:rPr>
-          <w:b/>
-        </w:rPr>
-        <w:t xml:space="preserve"> }</w:t>
-      </w:r>
-      <w:proofErr w:type="gramEnd"/>
-      <w:r>
-        <w:rPr>
-          <w:b/>
-        </w:rPr>
-        <w:t xml:space="preserve">} </w:t>
-      </w:r>
-      <w:proofErr w:type="gramStart"/>
-      <w:r>
-        <w:rPr>
-          <w:b/>
-        </w:rPr>
-        <w:t xml:space="preserve">{{ </w:t>
-      </w:r>
-      <w:proofErr w:type="spellStart"/>
-      <w:r>
-        <w:rPr>
-          <w:b/>
-        </w:rPr>
-        <w:t>intern</w:t>
-      </w:r>
-      <w:proofErr w:type="gramEnd"/>
-      <w:r>
-        <w:rPr>
-          <w:b/>
-        </w:rPr>
-        <w:t>_</w:t>
-      </w:r>
-      <w:proofErr w:type="gramStart"/>
-      <w:r>
-        <w:rPr>
-          <w:b/>
-        </w:rPr>
         <w:t>name</w:t>
       </w:r>
       <w:proofErr w:type="spellEnd"/>
@@ -1229,37 +1187,10 @@
       </w:r>
       <w:proofErr w:type="gramStart"/>
       <w:r>
-        <w:t>title</w:t>
+        <w:t>name</w:t>
       </w:r>
       <w:proofErr w:type="spellEnd"/>
       <w:r>
-        <w:t xml:space="preserve"> }</w:t>
-      </w:r>
-      <w:proofErr w:type="gramEnd"/>
-      <w:r>
-        <w:t>}</w:t>
-      </w:r>
-      <w:r>
-        <w:t xml:space="preserve"> </w:t>
-      </w:r>
-      <w:proofErr w:type="gramStart"/>
-      <w:r>
-        <w:t xml:space="preserve">{{ </w:t>
-      </w:r>
-      <w:proofErr w:type="spellStart"/>
-      <w:r>
-        <w:t>intern</w:t>
-      </w:r>
-      <w:proofErr w:type="gramEnd"/>
-      <w:r>
-        <w:t>_</w:t>
-      </w:r>
-      <w:proofErr w:type="gramStart"/>
-      <w:r>
-        <w:t>name</w:t>
-      </w:r>
-      <w:proofErr w:type="spellEnd"/>
-      <w:r>
         <w:t xml:space="preserve"> }}</w:t>
       </w:r>
       <w:r>
@@ -1270,7 +1201,7 @@
         <w:tab/>
       </w:r>
       <w:r>
-        <w:t xml:space="preserve">        </w:t>
+        <w:t xml:space="preserve">      </w:t>
       </w:r>
       <w:proofErr w:type="gramStart"/>
       <w:r>
@@ -1279,6 +1210,17 @@
       <w:r>
         <w:t xml:space="preserve">  </w:t>
       </w:r>
+      <w:r>
+        <w:tab/>
+      </w:r>
+      <w:proofErr w:type="gramEnd"/>
+      <w:r>
+        <w:t xml:space="preserve">  </w:t>
+      </w:r>
+      <w:r>
+        <w:tab/>
+      </w:r>
+      <w:proofErr w:type="gramStart"/>
       <w:r>
         <w:t xml:space="preserve">{{ </w:t>
       </w:r>
@@ -1882,8 +1824,8 @@
         </w:rPr>
         <w:t xml:space="preserve">The NGO Forum on </w:t>
       </w:r>
-      <w:smartTag w:uri="urn:schemas-microsoft-com:office:smarttags" w:element="country-region">
-        <w:smartTag w:uri="urn:schemas-microsoft-com:office:smarttags" w:element="place">
+      <w:smartTag w:uri="urn:schemas-microsoft-com:office:smarttags" w:element="place">
+        <w:smartTag w:uri="urn:schemas-microsoft-com:office:smarttags" w:element="country-region">
           <w:r>
             <w:rPr>
               <w:sz w:val="22"/>
@@ -2686,6 +2628,7 @@
   <w:style w:type="character" w:default="1" w:styleId="DefaultParagraphFont">
     <w:name w:val="Default Paragraph Font"/>
     <w:uiPriority w:val="1"/>
+    <w:semiHidden/>
     <w:unhideWhenUsed/>
   </w:style>
   <w:style w:type="table" w:default="1" w:styleId="TableNormal">

</xml_diff>